<commit_message>
Add privacy stub, fix footer sizing
</commit_message>
<xml_diff>
--- a/docs/Technical Guide.docx
+++ b/docs/Technical Guide.docx
@@ -139,9 +139,6 @@
               </w:rPr>
               <w:alias w:val="Author"/>
               <w:id w:val="30555239"/>
-              <w:placeholder>
-                <w:docPart w:val="4C1E02B36142E0499998276801CF9ED6"/>
-              </w:placeholder>
               <w:dataBinding w:prefixMappings="xmlns:ns0='http://purl.org/dc/elements/1.1/' xmlns:ns1='http://schemas.openxmlformats.org/package/2006/metadata/core-properties' " w:xpath="/ns1:coreProperties[1]/ns0:creator[1]" w:storeItemID="{6C3C8BC8-F283-45AE-878A-BAB7291924A1}"/>
               <w:text/>
             </w:sdtPr>
@@ -1681,14 +1678,16 @@
             <w:tcW w:w="2494" w:type="dxa"/>
           </w:tcPr>
           <w:p>
-            <w:r>
-              <w:t>Content/</w:t>
-            </w:r>
+            <w:bookmarkStart w:id="4" w:name="_GoBack"/>
+            <w:bookmarkEnd w:id="4"/>
             <w:proofErr w:type="spellStart"/>
             <w:r>
-              <w:t>terms.php</w:t>
+              <w:t>Css</w:t>
             </w:r>
             <w:proofErr w:type="spellEnd"/>
+            <w:r>
+              <w:t>/reset.css</w:t>
+            </w:r>
           </w:p>
         </w:tc>
         <w:tc>
@@ -1697,7 +1696,18 @@
           </w:tcPr>
           <w:p>
             <w:r>
-              <w:t>The terms and conditions page, should it be required.</w:t>
+              <w:t xml:space="preserve">The reset </w:t>
+            </w:r>
+            <w:proofErr w:type="spellStart"/>
+            <w:r>
+              <w:t>S</w:t>
+            </w:r>
+            <w:r>
+              <w:t>tylesheet</w:t>
+            </w:r>
+            <w:proofErr w:type="spellEnd"/>
+            <w:r>
+              <w:t xml:space="preserve"> to hopefully reduce cross-site scripting.</w:t>
             </w:r>
           </w:p>
         </w:tc>
@@ -1714,7 +1724,7 @@
             </w:r>
             <w:proofErr w:type="spellEnd"/>
             <w:r>
-              <w:t>/reset.css</w:t>
+              <w:t>/style.css</w:t>
             </w:r>
           </w:p>
         </w:tc>
@@ -1724,7 +1734,7 @@
           </w:tcPr>
           <w:p>
             <w:r>
-              <w:t xml:space="preserve">The reset </w:t>
+              <w:t xml:space="preserve">The actual </w:t>
             </w:r>
             <w:proofErr w:type="spellStart"/>
             <w:r>
@@ -1735,7 +1745,7 @@
             </w:r>
             <w:proofErr w:type="spellEnd"/>
             <w:r>
-              <w:t xml:space="preserve"> to hopefully reduce cross-site scripting.</w:t>
+              <w:t xml:space="preserve"> used for the web page.</w:t>
             </w:r>
           </w:p>
         </w:tc>
@@ -1748,12 +1758,17 @@
           <w:p>
             <w:proofErr w:type="spellStart"/>
             <w:r>
-              <w:t>Css</w:t>
+              <w:t>Db_conn</w:t>
             </w:r>
             <w:proofErr w:type="spellEnd"/>
             <w:r>
-              <w:t>/style.css</w:t>
-            </w:r>
+              <w:t>/</w:t>
+            </w:r>
+            <w:proofErr w:type="spellStart"/>
+            <w:r>
+              <w:t>closedb.php</w:t>
+            </w:r>
+            <w:proofErr w:type="spellEnd"/>
           </w:p>
         </w:tc>
         <w:tc>
@@ -1762,18 +1777,7 @@
           </w:tcPr>
           <w:p>
             <w:r>
-              <w:t xml:space="preserve">The actual </w:t>
-            </w:r>
-            <w:proofErr w:type="spellStart"/>
-            <w:r>
-              <w:t>S</w:t>
-            </w:r>
-            <w:r>
-              <w:t>tylesheet</w:t>
-            </w:r>
-            <w:proofErr w:type="spellEnd"/>
-            <w:r>
-              <w:t xml:space="preserve"> used for the web page.</w:t>
+              <w:t>Close the opened database collection, just used for a shortcut.</w:t>
             </w:r>
           </w:p>
         </w:tc>
@@ -1794,7 +1798,7 @@
             </w:r>
             <w:proofErr w:type="spellStart"/>
             <w:r>
-              <w:t>closedb.php</w:t>
+              <w:t>config.php</w:t>
             </w:r>
             <w:proofErr w:type="spellEnd"/>
           </w:p>
@@ -1805,7 +1809,7 @@
           </w:tcPr>
           <w:p>
             <w:r>
-              <w:t>Close the opened database collection, just used for a shortcut.</w:t>
+              <w:t>The configuration file for the database connection, including the database, username, password and location.</w:t>
             </w:r>
           </w:p>
         </w:tc>
@@ -1826,7 +1830,7 @@
             </w:r>
             <w:proofErr w:type="spellStart"/>
             <w:r>
-              <w:t>config.php</w:t>
+              <w:t>opendb.php</w:t>
             </w:r>
             <w:proofErr w:type="spellEnd"/>
           </w:p>
@@ -1837,7 +1841,15 @@
           </w:tcPr>
           <w:p>
             <w:r>
-              <w:t>The configuration file for the database connection, including the database, username, password and location.</w:t>
+              <w:t xml:space="preserve">Open the database connection specified within the configuration file. Used for a shortcut in the </w:t>
+            </w:r>
+            <w:proofErr w:type="spellStart"/>
+            <w:r>
+              <w:t>php</w:t>
+            </w:r>
+            <w:proofErr w:type="spellEnd"/>
+            <w:r>
+              <w:t xml:space="preserve"> code.</w:t>
             </w:r>
           </w:p>
         </w:tc>
@@ -1850,17 +1862,12 @@
           <w:p>
             <w:proofErr w:type="spellStart"/>
             <w:r>
-              <w:t>Db_conn</w:t>
+              <w:t>Javascript</w:t>
             </w:r>
             <w:proofErr w:type="spellEnd"/>
             <w:r>
-              <w:t>/</w:t>
-            </w:r>
-            <w:proofErr w:type="spellStart"/>
-            <w:r>
-              <w:t>opendb.php</w:t>
-            </w:r>
-            <w:proofErr w:type="spellEnd"/>
+              <w:t>/form.js</w:t>
+            </w:r>
           </w:p>
         </w:tc>
         <w:tc>
@@ -1869,41 +1876,6 @@
           </w:tcPr>
           <w:p>
             <w:r>
-              <w:t xml:space="preserve">Open the database connection specified within the configuration file. Used for a shortcut in the </w:t>
-            </w:r>
-            <w:proofErr w:type="spellStart"/>
-            <w:r>
-              <w:t>php</w:t>
-            </w:r>
-            <w:proofErr w:type="spellEnd"/>
-            <w:r>
-              <w:t xml:space="preserve"> code.</w:t>
-            </w:r>
-          </w:p>
-        </w:tc>
-      </w:tr>
-      <w:tr>
-        <w:tc>
-          <w:tcPr>
-            <w:tcW w:w="2494" w:type="dxa"/>
-          </w:tcPr>
-          <w:p>
-            <w:proofErr w:type="spellStart"/>
-            <w:r>
-              <w:t>Javascript</w:t>
-            </w:r>
-            <w:proofErr w:type="spellEnd"/>
-            <w:r>
-              <w:t>/form.js</w:t>
-            </w:r>
-          </w:p>
-        </w:tc>
-        <w:tc>
-          <w:tcPr>
-            <w:tcW w:w="6022" w:type="dxa"/>
-          </w:tcPr>
-          <w:p>
-            <w:r>
               <w:t xml:space="preserve">This is the main event handler and posting handler of the database. It utilises </w:t>
             </w:r>
             <w:proofErr w:type="spellStart"/>
@@ -1942,7 +1914,7 @@
       <w:pPr>
         <w:pStyle w:val="Heading1"/>
       </w:pPr>
-      <w:bookmarkStart w:id="4" w:name="_Toc172517299"/>
+      <w:bookmarkStart w:id="5" w:name="_Toc172517299"/>
       <w:r>
         <w:t>5</w:t>
       </w:r>
@@ -1950,13 +1922,13 @@
         <w:tab/>
         <w:t>Implementation</w:t>
       </w:r>
-      <w:bookmarkEnd w:id="4"/>
+      <w:bookmarkEnd w:id="5"/>
     </w:p>
     <w:p>
       <w:pPr>
         <w:pStyle w:val="Heading2"/>
       </w:pPr>
-      <w:bookmarkStart w:id="5" w:name="_Toc172517300"/>
+      <w:bookmarkStart w:id="6" w:name="_Toc172517300"/>
       <w:r>
         <w:t>5</w:t>
       </w:r>
@@ -1967,7 +1939,7 @@
         <w:tab/>
         <w:t>Database</w:t>
       </w:r>
-      <w:bookmarkEnd w:id="5"/>
+      <w:bookmarkEnd w:id="6"/>
     </w:p>
     <w:p>
       <w:r>
@@ -2053,15 +2025,7 @@
         <w:rPr>
           <w:lang w:val="en-US"/>
         </w:rPr>
-        <w:t>The Selections table is designed to require the least space, and allo</w:t>
-      </w:r>
-      <w:bookmarkStart w:id="6" w:name="_GoBack"/>
-      <w:bookmarkEnd w:id="6"/>
-      <w:r>
-        <w:rPr>
-          <w:lang w:val="en-US"/>
-        </w:rPr>
-        <w:t>w for very fast queries due to operating on a Boolean data type as it is expected to have a large number of rows over the experimental period.</w:t>
+        <w:t>The Selections table is designed to require the least space, and allow for very fast queries due to operating on a Boolean data type as it is expected to have a large number of rows over the experimental period.</w:t>
       </w:r>
     </w:p>
     <w:p>
@@ -3810,7 +3774,7 @@
         <w:rStyle w:val="PageNumber"/>
         <w:noProof/>
       </w:rPr>
-      <w:t>7</w:t>
+      <w:t>2</w:t>
     </w:r>
     <w:r>
       <w:rPr>
@@ -4913,39 +4877,6 @@
         </w:p>
       </w:docPartBody>
     </w:docPart>
-    <w:docPart>
-      <w:docPartPr>
-        <w:name w:val="256E39C4EFA3B64A9A99A13BA1BFD369"/>
-        <w:category>
-          <w:name w:val="General"/>
-          <w:gallery w:val="placeholder"/>
-        </w:category>
-        <w:types>
-          <w:type w:val="bbPlcHdr"/>
-        </w:types>
-        <w:behaviors>
-          <w:behavior w:val="content"/>
-        </w:behaviors>
-        <w:guid w:val="{4C1767D2-F128-954A-9C92-86475FC8D74E}"/>
-      </w:docPartPr>
-      <w:docPartBody>
-        <w:p>
-          <w:pPr>
-            <w:pStyle w:val="256E39C4EFA3B64A9A99A13BA1BFD369"/>
-          </w:pPr>
-          <w:r>
-            <w:rPr>
-              <w:rFonts w:asciiTheme="majorHAnsi" w:hAnsiTheme="majorHAnsi"/>
-              <w:noProof/>
-              <w:color w:val="365F91" w:themeColor="accent1" w:themeShade="BF"/>
-              <w:sz w:val="36"/>
-              <w:szCs w:val="32"/>
-            </w:rPr>
-            <w:t>[Document Subtitle]</w:t>
-          </w:r>
-        </w:p>
-      </w:docPartBody>
-    </w:docPart>
   </w:docParts>
 </w:glossaryDocument>
 </file>
@@ -4987,7 +4918,7 @@
     <w:charset w:val="00"/>
     <w:family w:val="auto"/>
     <w:pitch w:val="variable"/>
-    <w:sig w:usb0="E10002FF" w:usb1="4000ACFF" w:usb2="00000009" w:usb3="00000000" w:csb0="0000019F" w:csb1="00000000"/>
+    <w:sig w:usb0="00000003" w:usb1="00000000" w:usb2="00000000" w:usb3="00000000" w:csb0="00000001" w:csb1="00000000"/>
   </w:font>
   <w:font w:name="Lucida Grande">
     <w:panose1 w:val="020B0600040502020204"/>

</xml_diff>